<commit_message>
corrected links in loops & personal comp docs
</commit_message>
<xml_diff>
--- a/Loop Exercises/Loop exercises algorithm.docx
+++ b/Loop Exercises/Loop exercises algorithm.docx
@@ -30,11 +30,12 @@
             <w:sz w:val="24"/>
             <w:szCs w:val="24"/>
           </w:rPr>
-          <w:t>https://github.com/JinxXP/n200summer2023</w:t>
+          <w:t>https://github.com/JinxXP/n220summer2023</w:t>
         </w:r>
       </w:hyperlink>
       <w:r>
         <w:rPr>
+          <w:rStyle w:val="Hyperlink"/>
           <w:sz w:val="24"/>
           <w:szCs w:val="24"/>
         </w:rPr>
@@ -42,9 +43,32 @@
       </w:r>
       <w:r>
         <w:rPr>
+          <w:rStyle w:val="Hyperlink"/>
           <w:sz w:val="24"/>
           <w:szCs w:val="24"/>
         </w:rPr>
+        <w:t>https://jinxxp.github.io/n220summer2023/</w:t>
+      </w:r>
+      <w:r>
+        <w:rPr>
+          <w:rStyle w:val="Hyperlink"/>
+          <w:sz w:val="24"/>
+          <w:szCs w:val="24"/>
+        </w:rPr>
+        <w:br/>
+      </w:r>
+      <w:r>
+        <w:rPr>
+          <w:sz w:val="24"/>
+          <w:szCs w:val="24"/>
+        </w:rPr>
+        <w:br/>
+      </w:r>
+      <w:r>
+        <w:rPr>
+          <w:sz w:val="24"/>
+          <w:szCs w:val="24"/>
+        </w:rPr>
         <w:br/>
       </w:r>
       <w:r>
@@ -148,12 +172,7 @@
       </w:r>
       <w:r>
         <w:br/>
-      </w:r>
-      <w:r>
-        <w:t xml:space="preserve">Goal: to </w:t>
-      </w:r>
-      <w:r>
-        <w:t>produce multiple circles that wraps around one another</w:t>
+        <w:t>Goal: to produce multiple circles that wraps around one another</w:t>
       </w:r>
       <w:r>
         <w:br/>
@@ -167,10 +186,7 @@
       </w:r>
       <w:r>
         <w:br/>
-        <w:t xml:space="preserve">Output: a </w:t>
-      </w:r>
-      <w:r>
-        <w:t xml:space="preserve">Russian doll-like effect where each circle drawn is smaller than the previous one </w:t>
+        <w:t xml:space="preserve">Output: a Russian doll-like effect where each circle drawn is smaller than the previous one </w:t>
       </w:r>
       <w:r>
         <w:br/>

</xml_diff>